<commit_message>
Changes on the design document and submission of the integration plan
</commit_message>
<xml_diff>
--- a/Backup/design Document Julian Gallego.docx
+++ b/Backup/design Document Julian Gallego.docx
@@ -1185,7 +1185,7 @@
     <w:sdt>
       <w:sdtPr>
         <w:rPr>
-          <w:rFonts w:asciiTheme="minorHAnsi" w:eastAsiaTheme="minorHAnsi" w:hAnsiTheme="minorHAnsi"/>
+          <w:rFonts w:asciiTheme="minorHAnsi" w:eastAsiaTheme="minorHAnsi" w:hAnsiTheme="minorHAnsi" w:cstheme="minorBidi"/>
           <w:b/>
           <w:bCs w:val="0"/>
           <w:color w:val="auto"/>
@@ -6131,12 +6131,7 @@
         <w:t>information of the</w:t>
       </w:r>
       <w:r>
-        <w:t xml:space="preserve"> product s</w:t>
-      </w:r>
-      <w:bookmarkStart w:id="11" w:name="_GoBack"/>
-      <w:bookmarkEnd w:id="11"/>
-      <w:r>
-        <w:t xml:space="preserve">tructure and </w:t>
+        <w:t xml:space="preserve"> product structure and </w:t>
       </w:r>
       <w:r>
         <w:t>the</w:t>
@@ -6290,11 +6285,11 @@
       <w:pPr>
         <w:pStyle w:val="Heading2"/>
       </w:pPr>
-      <w:bookmarkStart w:id="12" w:name="_Toc437037193"/>
+      <w:bookmarkStart w:id="11" w:name="_Toc437037193"/>
       <w:r>
         <w:t>Architectural Style and Patterns</w:t>
       </w:r>
-      <w:bookmarkEnd w:id="12"/>
+      <w:bookmarkEnd w:id="11"/>
     </w:p>
     <w:p>
       <w:pPr>
@@ -6502,11 +6497,11 @@
       <w:pPr>
         <w:pStyle w:val="Heading2"/>
       </w:pPr>
-      <w:bookmarkStart w:id="13" w:name="_Toc437037194"/>
+      <w:bookmarkStart w:id="12" w:name="_Toc437037194"/>
       <w:r>
         <w:t>High level components and their interaction</w:t>
       </w:r>
-      <w:bookmarkEnd w:id="13"/>
+      <w:bookmarkEnd w:id="12"/>
     </w:p>
     <w:p>
       <w:pPr>
@@ -6992,73 +6987,73 @@
       <w:pPr>
         <w:pStyle w:val="Heading2"/>
       </w:pPr>
-      <w:bookmarkStart w:id="14" w:name="_Toc437037195"/>
+      <w:bookmarkStart w:id="13" w:name="_Toc437037195"/>
       <w:r>
         <w:t>Component view</w:t>
       </w:r>
+      <w:bookmarkEnd w:id="13"/>
+    </w:p>
+    <w:p/>
+    <w:p>
+      <w:r>
+        <w:t>From the high level components</w:t>
+      </w:r>
+      <w:r>
+        <w:t xml:space="preserve"> or tiers</w:t>
+      </w:r>
+      <w:r>
+        <w:t xml:space="preserve">, now </w:t>
+      </w:r>
+      <w:r>
+        <w:t>its</w:t>
+      </w:r>
+      <w:r>
+        <w:t xml:space="preserve"> explain</w:t>
+      </w:r>
+      <w:r>
+        <w:t>ed</w:t>
+      </w:r>
+      <w:r>
+        <w:t xml:space="preserve"> the</w:t>
+      </w:r>
+      <w:r>
+        <w:t xml:space="preserve"> </w:t>
+      </w:r>
+      <w:r>
+        <w:t xml:space="preserve">subcomponents that are equally important, they are those who carry out the various operations necessary to </w:t>
+      </w:r>
+      <w:r>
+        <w:t>all the functionalities of</w:t>
+      </w:r>
+      <w:r>
+        <w:t xml:space="preserve"> the system</w:t>
+      </w:r>
+      <w:r>
+        <w:t xml:space="preserve"> works</w:t>
+      </w:r>
+      <w:r>
+        <w:t xml:space="preserve">. </w:t>
+      </w:r>
+      <w:r>
+        <w:t>The s</w:t>
+      </w:r>
+      <w:r>
+        <w:t>ubcomponents and their functions are:</w:t>
+      </w:r>
+    </w:p>
+    <w:p/>
+    <w:p>
+      <w:pPr>
+        <w:pStyle w:val="Heading3"/>
+      </w:pPr>
+      <w:bookmarkStart w:id="14" w:name="_Toc437037196"/>
+      <w:r>
+        <w:t>Client</w:t>
+      </w:r>
+      <w:r>
+        <w:t xml:space="preserve"> tier subcomponents</w:t>
+      </w:r>
       <w:bookmarkEnd w:id="14"/>
-    </w:p>
-    <w:p/>
-    <w:p>
-      <w:r>
-        <w:t>From the high level components</w:t>
-      </w:r>
-      <w:r>
-        <w:t xml:space="preserve"> or tiers</w:t>
-      </w:r>
-      <w:r>
-        <w:t xml:space="preserve">, now </w:t>
-      </w:r>
-      <w:r>
-        <w:t>its</w:t>
-      </w:r>
-      <w:r>
-        <w:t xml:space="preserve"> explain</w:t>
-      </w:r>
-      <w:r>
-        <w:t>ed</w:t>
-      </w:r>
-      <w:r>
-        <w:t xml:space="preserve"> the</w:t>
-      </w:r>
-      <w:r>
-        <w:t xml:space="preserve"> </w:t>
-      </w:r>
-      <w:r>
-        <w:t xml:space="preserve">subcomponents that are equally important, they are those who carry out the various operations necessary to </w:t>
-      </w:r>
-      <w:r>
-        <w:t>all the functionalities of</w:t>
-      </w:r>
-      <w:r>
-        <w:t xml:space="preserve"> the system</w:t>
-      </w:r>
-      <w:r>
-        <w:t xml:space="preserve"> works</w:t>
-      </w:r>
-      <w:r>
-        <w:t xml:space="preserve">. </w:t>
-      </w:r>
-      <w:r>
-        <w:t>The s</w:t>
-      </w:r>
-      <w:r>
-        <w:t>ubcomponents and their functions are:</w:t>
-      </w:r>
-    </w:p>
-    <w:p/>
-    <w:p>
-      <w:pPr>
-        <w:pStyle w:val="Heading3"/>
-      </w:pPr>
-      <w:bookmarkStart w:id="15" w:name="_Toc437037196"/>
-      <w:r>
-        <w:t>Client</w:t>
-      </w:r>
-      <w:r>
-        <w:t xml:space="preserve"> tier subcomponents</w:t>
-      </w:r>
-      <w:bookmarkEnd w:id="15"/>
     </w:p>
     <w:p/>
     <w:p>
@@ -7198,11 +7193,11 @@
       <w:pPr>
         <w:pStyle w:val="Heading3"/>
       </w:pPr>
-      <w:bookmarkStart w:id="16" w:name="_Toc437037197"/>
+      <w:bookmarkStart w:id="15" w:name="_Toc437037197"/>
       <w:r>
         <w:t>Logic tier subcomponents</w:t>
       </w:r>
-      <w:bookmarkEnd w:id="16"/>
+      <w:bookmarkEnd w:id="15"/>
     </w:p>
     <w:p>
       <w:pPr>
@@ -7476,11 +7471,11 @@
       <w:pPr>
         <w:pStyle w:val="Heading3"/>
       </w:pPr>
-      <w:bookmarkStart w:id="17" w:name="_Toc437037198"/>
+      <w:bookmarkStart w:id="16" w:name="_Toc437037198"/>
       <w:r>
         <w:t>EIS tier subcomponents</w:t>
       </w:r>
-      <w:bookmarkEnd w:id="17"/>
+      <w:bookmarkEnd w:id="16"/>
       <w:r>
         <w:t xml:space="preserve"> </w:t>
       </w:r>
@@ -7537,12 +7532,12 @@
       <w:pPr>
         <w:pStyle w:val="Heading2"/>
       </w:pPr>
-      <w:bookmarkStart w:id="18" w:name="_Toc437037199"/>
+      <w:bookmarkStart w:id="17" w:name="_Toc437037199"/>
       <w:r>
         <w:lastRenderedPageBreak/>
         <w:t>Deployment View</w:t>
       </w:r>
-      <w:bookmarkEnd w:id="18"/>
+      <w:bookmarkEnd w:id="17"/>
     </w:p>
     <w:p/>
     <w:p>
@@ -7679,12 +7674,12 @@
       <w:pPr>
         <w:pStyle w:val="Heading2"/>
       </w:pPr>
-      <w:bookmarkStart w:id="19" w:name="_Toc437037200"/>
+      <w:bookmarkStart w:id="18" w:name="_Toc437037200"/>
       <w:r>
         <w:lastRenderedPageBreak/>
         <w:t>Runtime view</w:t>
       </w:r>
-      <w:bookmarkEnd w:id="19"/>
+      <w:bookmarkEnd w:id="18"/>
       <w:r>
         <w:t xml:space="preserve"> </w:t>
       </w:r>
@@ -7891,12 +7886,12 @@
       <w:pPr>
         <w:pStyle w:val="Heading3"/>
       </w:pPr>
-      <w:bookmarkStart w:id="20" w:name="_Toc437037201"/>
+      <w:bookmarkStart w:id="19" w:name="_Toc437037201"/>
       <w:r>
         <w:lastRenderedPageBreak/>
         <w:t>Users registration</w:t>
       </w:r>
-      <w:bookmarkEnd w:id="20"/>
+      <w:bookmarkEnd w:id="19"/>
     </w:p>
     <w:p/>
     <w:p>
@@ -7975,11 +7970,11 @@
       <w:pPr>
         <w:pStyle w:val="Heading3"/>
       </w:pPr>
-      <w:bookmarkStart w:id="21" w:name="_Toc437037202"/>
+      <w:bookmarkStart w:id="20" w:name="_Toc437037202"/>
       <w:r>
         <w:t>Log In</w:t>
       </w:r>
-      <w:bookmarkEnd w:id="21"/>
+      <w:bookmarkEnd w:id="20"/>
     </w:p>
     <w:p/>
     <w:p>
@@ -8067,12 +8062,12 @@
       <w:pPr>
         <w:pStyle w:val="Heading3"/>
       </w:pPr>
-      <w:bookmarkStart w:id="22" w:name="_Toc437037203"/>
+      <w:bookmarkStart w:id="21" w:name="_Toc437037203"/>
       <w:r>
         <w:lastRenderedPageBreak/>
         <w:t>Manage personal information</w:t>
       </w:r>
-      <w:bookmarkEnd w:id="22"/>
+      <w:bookmarkEnd w:id="21"/>
     </w:p>
     <w:p/>
     <w:p>
@@ -8155,11 +8150,11 @@
       <w:pPr>
         <w:pStyle w:val="Heading3"/>
       </w:pPr>
-      <w:bookmarkStart w:id="23" w:name="_Toc437037204"/>
+      <w:bookmarkStart w:id="22" w:name="_Toc437037204"/>
       <w:r>
         <w:t>Change driver status</w:t>
       </w:r>
-      <w:bookmarkEnd w:id="23"/>
+      <w:bookmarkEnd w:id="22"/>
       <w:r>
         <w:t xml:space="preserve"> </w:t>
       </w:r>
@@ -8245,12 +8240,12 @@
       <w:pPr>
         <w:pStyle w:val="Heading3"/>
       </w:pPr>
-      <w:bookmarkStart w:id="24" w:name="_Toc437037205"/>
+      <w:bookmarkStart w:id="23" w:name="_Toc437037205"/>
       <w:r>
         <w:lastRenderedPageBreak/>
         <w:t>Request a Taxi</w:t>
       </w:r>
-      <w:bookmarkEnd w:id="24"/>
+      <w:bookmarkEnd w:id="23"/>
     </w:p>
     <w:p/>
     <w:p>
@@ -8331,11 +8326,11 @@
       <w:pPr>
         <w:pStyle w:val="Heading3"/>
       </w:pPr>
-      <w:bookmarkStart w:id="25" w:name="_Toc437037206"/>
+      <w:bookmarkStart w:id="24" w:name="_Toc437037206"/>
       <w:r>
         <w:t>Searching passenger</w:t>
       </w:r>
-      <w:bookmarkEnd w:id="25"/>
+      <w:bookmarkEnd w:id="24"/>
     </w:p>
     <w:p/>
     <w:p>
@@ -8421,12 +8416,12 @@
       <w:pPr>
         <w:pStyle w:val="Heading3"/>
       </w:pPr>
-      <w:bookmarkStart w:id="26" w:name="_Toc437037207"/>
+      <w:bookmarkStart w:id="25" w:name="_Toc437037207"/>
       <w:r>
         <w:lastRenderedPageBreak/>
         <w:t>Notification about ride</w:t>
       </w:r>
-      <w:bookmarkEnd w:id="26"/>
+      <w:bookmarkEnd w:id="25"/>
     </w:p>
     <w:p/>
     <w:p>
@@ -8516,11 +8511,11 @@
       <w:pPr>
         <w:pStyle w:val="Heading2"/>
       </w:pPr>
-      <w:bookmarkStart w:id="27" w:name="_Toc437037208"/>
+      <w:bookmarkStart w:id="26" w:name="_Toc437037208"/>
       <w:r>
         <w:t>Component interfaces</w:t>
       </w:r>
-      <w:bookmarkEnd w:id="27"/>
+      <w:bookmarkEnd w:id="26"/>
     </w:p>
     <w:p>
       <w:pPr>
@@ -8756,186 +8751,209 @@
         <w:pStyle w:val="Heading1"/>
         <w:ind w:left="720" w:hanging="360"/>
       </w:pPr>
-      <w:bookmarkStart w:id="28" w:name="_Toc437037209"/>
+      <w:bookmarkStart w:id="27" w:name="_Toc437037209"/>
       <w:r>
         <w:lastRenderedPageBreak/>
         <w:t>Algorithm Design</w:t>
       </w:r>
+      <w:bookmarkEnd w:id="27"/>
+    </w:p>
+    <w:p/>
+    <w:p>
+      <w:pPr>
+        <w:pStyle w:val="Heading2"/>
+        <w:rPr>
+          <w:b/>
+        </w:rPr>
+      </w:pPr>
+      <w:bookmarkStart w:id="28" w:name="_Toc437037210"/>
+      <w:r>
+        <w:rPr>
+          <w:b/>
+        </w:rPr>
+        <w:t>T</w:t>
+      </w:r>
+      <w:r>
+        <w:rPr>
+          <w:b/>
+        </w:rPr>
+        <w:t>he city zones</w:t>
+      </w:r>
       <w:bookmarkEnd w:id="28"/>
     </w:p>
     <w:p/>
     <w:p>
-      <w:pPr>
-        <w:pStyle w:val="Heading2"/>
-        <w:rPr>
-          <w:b/>
-        </w:rPr>
-      </w:pPr>
-      <w:bookmarkStart w:id="29" w:name="_Toc437037210"/>
-      <w:r>
-        <w:rPr>
-          <w:b/>
-        </w:rPr>
-        <w:t>T</w:t>
-      </w:r>
-      <w:r>
-        <w:rPr>
-          <w:b/>
-        </w:rPr>
-        <w:t>he city zones</w:t>
-      </w:r>
-      <w:bookmarkEnd w:id="29"/>
+      <w:r>
+        <w:t>Having the vectors for the central position</w:t>
+      </w:r>
+      <w:r>
+        <w:t xml:space="preserve"> </w:t>
+      </w:r>
+      <w:proofErr w:type="spellStart"/>
+      <w:r>
+        <w:t>Clat</w:t>
+      </w:r>
+      <w:proofErr w:type="spellEnd"/>
+      <w:r>
+        <w:t>[</w:t>
+      </w:r>
+      <w:proofErr w:type="spellStart"/>
+      <w:r>
+        <w:t>Max_zones</w:t>
+      </w:r>
+      <w:proofErr w:type="spellEnd"/>
+      <w:r>
+        <w:t xml:space="preserve">] (latitude) and </w:t>
+      </w:r>
+      <w:proofErr w:type="spellStart"/>
+      <w:r>
+        <w:t>Clong</w:t>
+      </w:r>
+      <w:proofErr w:type="spellEnd"/>
+      <w:r>
+        <w:t>[</w:t>
+      </w:r>
+      <w:proofErr w:type="spellStart"/>
+      <w:r>
+        <w:t>Max_zones</w:t>
+      </w:r>
+      <w:proofErr w:type="spellEnd"/>
+      <w:r>
+        <w:t>]</w:t>
+      </w:r>
+      <w:r>
+        <w:t xml:space="preserve"> </w:t>
+      </w:r>
+      <w:r>
+        <w:t>(longitude)</w:t>
+      </w:r>
+      <w:r>
+        <w:t xml:space="preserve">in a </w:t>
+      </w:r>
+      <w:proofErr w:type="spellStart"/>
+      <w:r>
+        <w:t>xy</w:t>
+      </w:r>
+      <w:proofErr w:type="spellEnd"/>
+      <w:r>
+        <w:t xml:space="preserve"> position form</w:t>
+      </w:r>
+      <w:r>
+        <w:t>at</w:t>
+      </w:r>
+      <w:r>
+        <w:t xml:space="preserve"> of each zone of the city, </w:t>
+      </w:r>
+      <w:r>
+        <w:t xml:space="preserve">with this algorithm every time </w:t>
+      </w:r>
+      <w:r>
+        <w:t>the position of the tax</w:t>
+      </w:r>
+      <w:r>
+        <w:t>i changes it can calcul</w:t>
+      </w:r>
+      <w:r>
+        <w:t>ate the number of the zone for the new position.</w:t>
+      </w:r>
     </w:p>
     <w:p/>
     <w:p>
-      <w:r>
-        <w:t>Having the vectors for the central position</w:t>
-      </w:r>
+      <w:proofErr w:type="spellStart"/>
+      <w:r>
+        <w:t>Int</w:t>
+      </w:r>
+      <w:proofErr w:type="spellEnd"/>
       <w:r>
         <w:t xml:space="preserve"> </w:t>
       </w:r>
       <w:proofErr w:type="spellStart"/>
       <w:r>
-        <w:t>Clat</w:t>
+        <w:t>Taxi_zone_</w:t>
+      </w:r>
+      <w:proofErr w:type="gramStart"/>
+      <w:r>
+        <w:t>assign</w:t>
       </w:r>
       <w:proofErr w:type="spellEnd"/>
       <w:r>
-        <w:t>[</w:t>
+        <w:t xml:space="preserve">  (</w:t>
+      </w:r>
+      <w:proofErr w:type="gramEnd"/>
+      <w:r>
+        <w:t xml:space="preserve"> float </w:t>
       </w:r>
       <w:proofErr w:type="spellStart"/>
       <w:r>
-        <w:t>Max_zones</w:t>
+        <w:t>latitude</w:t>
+      </w:r>
+      <w:r>
+        <w:t>_taxi</w:t>
       </w:r>
       <w:proofErr w:type="spellEnd"/>
       <w:r>
-        <w:t xml:space="preserve">] (latitude) and </w:t>
+        <w:t xml:space="preserve">, float </w:t>
       </w:r>
       <w:proofErr w:type="spellStart"/>
       <w:r>
-        <w:t>Clong</w:t>
+        <w:t>longitude</w:t>
+      </w:r>
+      <w:r>
+        <w:t>_taxi</w:t>
       </w:r>
       <w:proofErr w:type="spellEnd"/>
       <w:r>
-        <w:t>[</w:t>
+        <w:t>)</w:t>
+      </w:r>
+    </w:p>
+    <w:p>
+      <w:r>
+        <w:t>{</w:t>
+      </w:r>
+    </w:p>
+    <w:p>
+      <w:r>
+        <w:t xml:space="preserve">float </w:t>
       </w:r>
       <w:proofErr w:type="spellStart"/>
       <w:r>
-        <w:t>Max_zones</w:t>
+        <w:t>posx</w:t>
       </w:r>
       <w:proofErr w:type="spellEnd"/>
       <w:r>
-        <w:t>]</w:t>
+        <w:t>=0,</w:t>
       </w:r>
       <w:r>
         <w:t xml:space="preserve"> </w:t>
       </w:r>
       <w:r>
-        <w:t>(longitude)</w:t>
-      </w:r>
-      <w:r>
-        <w:t xml:space="preserve">in a </w:t>
-      </w:r>
+        <w:t>posy=0;</w:t>
+      </w:r>
+    </w:p>
+    <w:p>
+      <w:r>
+        <w:t>char zone=0;</w:t>
+      </w:r>
+    </w:p>
+    <w:p>
       <w:proofErr w:type="spellStart"/>
       <w:r>
-        <w:t>xy</w:t>
+        <w:t>int</w:t>
       </w:r>
       <w:proofErr w:type="spellEnd"/>
       <w:r>
-        <w:t xml:space="preserve"> position form</w:t>
-      </w:r>
-      <w:r>
-        <w:t>at</w:t>
-      </w:r>
-      <w:r>
-        <w:t xml:space="preserve"> of each zone of the city, </w:t>
-      </w:r>
-      <w:r>
-        <w:t xml:space="preserve">with this algorithm every time </w:t>
-      </w:r>
-      <w:r>
-        <w:t>the position of the tax</w:t>
-      </w:r>
-      <w:r>
-        <w:t>i changes it can calcul</w:t>
-      </w:r>
-      <w:r>
-        <w:t>ate the number of the zone for the new position.</w:t>
-      </w:r>
-    </w:p>
-    <w:p/>
-    <w:p>
-      <w:r>
-        <w:t xml:space="preserve">Char </w:t>
+        <w:t xml:space="preserve"> </w:t>
       </w:r>
       <w:proofErr w:type="spellStart"/>
       <w:r>
-        <w:t>Taxi_zone_</w:t>
-      </w:r>
-      <w:proofErr w:type="gramStart"/>
-      <w:r>
-        <w:t>assign</w:t>
+        <w:t>i</w:t>
       </w:r>
       <w:proofErr w:type="spellEnd"/>
       <w:r>
-        <w:t xml:space="preserve">  (</w:t>
-      </w:r>
-      <w:proofErr w:type="gramEnd"/>
-      <w:r>
-        <w:t xml:space="preserve"> float </w:t>
-      </w:r>
-      <w:proofErr w:type="spellStart"/>
-      <w:r>
-        <w:t>latitude</w:t>
-      </w:r>
-      <w:r>
-        <w:t>_taxi</w:t>
-      </w:r>
-      <w:proofErr w:type="spellEnd"/>
-      <w:r>
-        <w:t xml:space="preserve">, float </w:t>
-      </w:r>
-      <w:proofErr w:type="spellStart"/>
-      <w:r>
-        <w:t>longitude</w:t>
-      </w:r>
-      <w:r>
-        <w:t>_taxi</w:t>
-      </w:r>
-      <w:proofErr w:type="spellEnd"/>
-      <w:r>
-        <w:t>){</w:t>
-      </w:r>
-    </w:p>
-    <w:p>
-      <w:r>
-        <w:t xml:space="preserve">float </w:t>
-      </w:r>
-      <w:proofErr w:type="spellStart"/>
-      <w:r>
-        <w:t>posx</w:t>
-      </w:r>
-      <w:proofErr w:type="spellEnd"/>
-      <w:r>
-        <w:t>=</w:t>
-      </w:r>
-      <w:proofErr w:type="gramStart"/>
-      <w:r>
-        <w:t>0,posy</w:t>
-      </w:r>
-      <w:proofErr w:type="gramEnd"/>
-      <w:r>
         <w:t>=0;</w:t>
       </w:r>
     </w:p>
     <w:p>
-      <w:r>
-        <w:t>char zone=0;</w:t>
-      </w:r>
-    </w:p>
-    <w:p>
-      <w:pPr>
-        <w:ind w:firstLine="708"/>
-      </w:pPr>
       <w:proofErr w:type="spellStart"/>
       <w:r>
         <w:t>Convert_gps_to_</w:t>
@@ -9011,7 +9029,15 @@
       </w:r>
       <w:proofErr w:type="spellEnd"/>
       <w:r>
-        <w:t>++){</w:t>
+        <w:t>++)</w:t>
+      </w:r>
+    </w:p>
+    <w:p>
+      <w:pPr>
+        <w:ind w:firstLine="708"/>
+      </w:pPr>
+      <w:r>
+        <w:t>{</w:t>
       </w:r>
     </w:p>
     <w:p>
@@ -9019,8 +9045,14 @@
         <w:tab/>
       </w:r>
       <w:r>
+        <w:tab/>
+      </w:r>
+      <w:r>
         <w:t>If(</w:t>
       </w:r>
+      <w:r>
+        <w:t>(</w:t>
+      </w:r>
       <w:proofErr w:type="spellStart"/>
       <w:r>
         <w:t>posx</w:t>
@@ -9055,12 +9087,48 @@
         <w:t xml:space="preserve"> </w:t>
       </w:r>
       <w:r>
-        <w:t>&amp;&amp; (posy</w:t>
+        <w:t xml:space="preserve">&amp;&amp; </w:t>
+      </w:r>
+      <w:r>
+        <w:t>(</w:t>
+      </w:r>
+      <w:proofErr w:type="spellStart"/>
+      <w:r>
+        <w:t>posx</w:t>
+      </w:r>
+      <w:proofErr w:type="spellEnd"/>
+      <w:r>
+        <w:t>&gt;=</w:t>
+      </w:r>
+      <w:proofErr w:type="spellStart"/>
+      <w:r>
+        <w:t>Clat</w:t>
+      </w:r>
+      <w:proofErr w:type="spellEnd"/>
+      <w:r>
+        <w:t>[</w:t>
+      </w:r>
+      <w:proofErr w:type="spellStart"/>
+      <w:r>
+        <w:t>i</w:t>
+      </w:r>
+      <w:proofErr w:type="spellEnd"/>
+      <w:r>
+        <w:t>]-2</w:t>
+      </w:r>
+      <w:r>
+        <w:t>) &amp;&amp;</w:t>
       </w:r>
       <w:r>
         <w:t xml:space="preserve"> </w:t>
       </w:r>
       <w:r>
+        <w:t>(posy</w:t>
+      </w:r>
+      <w:r>
+        <w:t xml:space="preserve"> </w:t>
+      </w:r>
+      <w:r>
         <w:t>&lt;=</w:t>
       </w:r>
       <w:proofErr w:type="spellStart"/>
@@ -9077,11 +9145,19 @@
       </w:r>
       <w:proofErr w:type="spellEnd"/>
       <w:r>
-        <w:t>]+2 ||</w:t>
+        <w:t>]+2) &amp;&amp;</w:t>
       </w:r>
       <w:r>
         <w:t xml:space="preserve"> </w:t>
       </w:r>
+    </w:p>
+    <w:p>
+      <w:pPr>
+        <w:ind w:left="708" w:firstLine="708"/>
+      </w:pPr>
+      <w:r>
+        <w:t>(</w:t>
+      </w:r>
       <w:r>
         <w:t>posy</w:t>
       </w:r>
@@ -9107,18 +9183,27 @@
       <w:r>
         <w:t>]-</w:t>
       </w:r>
-      <w:proofErr w:type="gramStart"/>
-      <w:r>
-        <w:t>2  )</w:t>
-      </w:r>
-      <w:proofErr w:type="gramEnd"/>
+      <w:r>
+        <w:t xml:space="preserve"> 2</w:t>
+      </w:r>
+      <w:r>
+        <w:t>)</w:t>
+      </w:r>
+      <w:r>
+        <w:t>)</w:t>
+      </w:r>
+    </w:p>
+    <w:p>
+      <w:pPr>
+        <w:ind w:left="708" w:firstLine="708"/>
+      </w:pPr>
       <w:r>
         <w:t>{</w:t>
       </w:r>
     </w:p>
     <w:p>
       <w:pPr>
-        <w:ind w:firstLine="708"/>
+        <w:ind w:left="1416" w:firstLine="708"/>
       </w:pPr>
       <w:r>
         <w:t>zone=</w:t>
@@ -9134,167 +9219,21 @@
     </w:p>
     <w:p>
       <w:pPr>
-        <w:ind w:firstLine="708"/>
+        <w:ind w:left="1416" w:firstLine="708"/>
       </w:pPr>
       <w:r>
         <w:t>return zone;</w:t>
       </w:r>
-    </w:p>
-    <w:p>
-      <w:pPr>
-        <w:ind w:firstLine="708"/>
-      </w:pPr>
-    </w:p>
-    <w:p>
-      <w:pPr>
-        <w:ind w:firstLine="708"/>
+      <w:bookmarkStart w:id="29" w:name="_GoBack"/>
+      <w:bookmarkEnd w:id="29"/>
+    </w:p>
+    <w:p>
+      <w:pPr>
+        <w:ind w:left="708" w:firstLine="708"/>
       </w:pPr>
       <w:r>
         <w:t>}</w:t>
       </w:r>
-    </w:p>
-    <w:p>
-      <w:pPr>
-        <w:ind w:firstLine="708"/>
-      </w:pPr>
-      <w:r>
-        <w:t xml:space="preserve">else </w:t>
-      </w:r>
-      <w:r>
-        <w:t>If(</w:t>
-      </w:r>
-      <w:proofErr w:type="spellStart"/>
-      <w:r>
-        <w:t>posx</w:t>
-      </w:r>
-      <w:proofErr w:type="spellEnd"/>
-      <w:r>
-        <w:t>&gt;=</w:t>
-      </w:r>
-      <w:proofErr w:type="spellStart"/>
-      <w:r>
-        <w:t>Clat</w:t>
-      </w:r>
-      <w:proofErr w:type="spellEnd"/>
-      <w:r>
-        <w:t>[</w:t>
-      </w:r>
-      <w:proofErr w:type="spellStart"/>
-      <w:r>
-        <w:t>i</w:t>
-      </w:r>
-      <w:proofErr w:type="spellEnd"/>
-      <w:r>
-        <w:t>]</w:t>
-      </w:r>
-      <w:r>
-        <w:t>-</w:t>
-      </w:r>
-      <w:r>
-        <w:t>2</w:t>
-      </w:r>
-      <w:r>
-        <w:t xml:space="preserve"> &amp;&amp; </w:t>
-      </w:r>
-      <w:r>
-        <w:t>(</w:t>
-      </w:r>
-      <w:r>
-        <w:t>posy</w:t>
-      </w:r>
-      <w:r>
-        <w:t xml:space="preserve"> </w:t>
-      </w:r>
-      <w:r>
-        <w:t>&lt;</w:t>
-      </w:r>
-      <w:r>
-        <w:t>=</w:t>
-      </w:r>
-      <w:proofErr w:type="spellStart"/>
-      <w:r>
-        <w:t>Clong</w:t>
-      </w:r>
-      <w:proofErr w:type="spellEnd"/>
-      <w:r>
-        <w:t>[</w:t>
-      </w:r>
-      <w:proofErr w:type="spellStart"/>
-      <w:r>
-        <w:t>i</w:t>
-      </w:r>
-      <w:proofErr w:type="spellEnd"/>
-      <w:r>
-        <w:t>]+2</w:t>
-      </w:r>
-      <w:r>
-        <w:t xml:space="preserve"> ||</w:t>
-      </w:r>
-      <w:r>
-        <w:t xml:space="preserve"> </w:t>
-      </w:r>
-      <w:r>
-        <w:t>posy</w:t>
-      </w:r>
-      <w:r>
-        <w:t xml:space="preserve"> </w:t>
-      </w:r>
-      <w:r>
-        <w:t>&gt;=</w:t>
-      </w:r>
-      <w:proofErr w:type="spellStart"/>
-      <w:r>
-        <w:t>Clong</w:t>
-      </w:r>
-      <w:proofErr w:type="spellEnd"/>
-      <w:r>
-        <w:t>[</w:t>
-      </w:r>
-      <w:proofErr w:type="spellStart"/>
-      <w:r>
-        <w:t>i</w:t>
-      </w:r>
-      <w:proofErr w:type="spellEnd"/>
-      <w:r>
-        <w:t>]-</w:t>
-      </w:r>
-      <w:proofErr w:type="gramStart"/>
-      <w:r>
-        <w:t>2  )</w:t>
-      </w:r>
-      <w:proofErr w:type="gramEnd"/>
-      <w:r>
-        <w:t>{</w:t>
-      </w:r>
-    </w:p>
-    <w:p>
-      <w:pPr>
-        <w:ind w:firstLine="708"/>
-      </w:pPr>
-      <w:r>
-        <w:t>zone=</w:t>
-      </w:r>
-      <w:proofErr w:type="spellStart"/>
-      <w:r>
-        <w:t>i</w:t>
-      </w:r>
-      <w:proofErr w:type="spellEnd"/>
-      <w:r>
-        <w:t>;</w:t>
-      </w:r>
-    </w:p>
-    <w:p>
-      <w:pPr>
-        <w:ind w:firstLine="708"/>
-      </w:pPr>
-      <w:r>
-        <w:t>return zone;</w:t>
-      </w:r>
-    </w:p>
-    <w:p>
-      <w:pPr>
-        <w:ind w:firstLine="708"/>
-      </w:pPr>
     </w:p>
     <w:p>
       <w:pPr>
@@ -10072,7 +10011,7 @@
         <w:rStyle w:val="PageNumber"/>
         <w:noProof/>
       </w:rPr>
-      <w:t>- 7 -</w:t>
+      <w:t>- 16 -</w:t>
     </w:r>
     <w:r>
       <w:rPr>
@@ -13061,6 +13000,7 @@
   <w:style w:type="character" w:default="1" w:styleId="DefaultParagraphFont">
     <w:name w:val="Default Paragraph Font"/>
     <w:uiPriority w:val="1"/>
+    <w:semiHidden/>
     <w:unhideWhenUsed/>
   </w:style>
   <w:style w:type="table" w:default="1" w:styleId="TableNormal">
@@ -13788,7 +13728,7 @@
 </file>
 
 <file path=customXml/itemProps2.xml><?xml version="1.0" encoding="utf-8"?>
-<ds:datastoreItem xmlns:ds="http://schemas.openxmlformats.org/officeDocument/2006/customXml" ds:itemID="{DEBCD9C1-6A12-F649-8CA4-C399F0CCC96B}">
+<ds:datastoreItem xmlns:ds="http://schemas.openxmlformats.org/officeDocument/2006/customXml" ds:itemID="{0CDB3446-D4DB-E54F-BAE7-9A339175511C}">
   <ds:schemaRefs>
     <ds:schemaRef ds:uri="http://schemas.openxmlformats.org/officeDocument/2006/bibliography"/>
   </ds:schemaRefs>

</xml_diff>

<commit_message>
Correction on the name of the document
</commit_message>
<xml_diff>
--- a/Backup/design Document Julian Gallego.docx
+++ b/Backup/design Document Julian Gallego.docx
@@ -257,7 +257,18 @@
                                           <w:sz w:val="44"/>
                                           <w:szCs w:val="36"/>
                                         </w:rPr>
-                                        <w:t>Software engineering 2, assignment 3:</w:t>
+                                        <w:t>My taxi service</w:t>
+                                      </w:r>
+                                      <w:r>
+                                        <w:rPr>
+                                          <w:rFonts w:asciiTheme="majorHAnsi" w:hAnsiTheme="majorHAnsi"/>
+                                          <w:b/>
+                                          <w:color w:val="44546A" w:themeColor="text2"/>
+                                          <w:spacing w:val="10"/>
+                                          <w:sz w:val="44"/>
+                                          <w:szCs w:val="36"/>
+                                        </w:rPr>
+                                        <w:t>:</w:t>
                                       </w:r>
                                     </w:p>
                                   </w:sdtContent>
@@ -303,7 +314,7 @@
                                           <w:sz w:val="94"/>
                                           <w:szCs w:val="94"/>
                                         </w:rPr>
-                                        <w:t>CoDE INSPECTION</w:t>
+                                        <w:t>design Document</w:t>
                                       </w:r>
                                     </w:p>
                                   </w:sdtContent>
@@ -386,7 +397,18 @@
                                     <w:sz w:val="44"/>
                                     <w:szCs w:val="36"/>
                                   </w:rPr>
-                                  <w:t>Software engineering 2, assignment 3:</w:t>
+                                  <w:t>My taxi service</w:t>
+                                </w:r>
+                                <w:r>
+                                  <w:rPr>
+                                    <w:rFonts w:asciiTheme="majorHAnsi" w:hAnsiTheme="majorHAnsi"/>
+                                    <w:b/>
+                                    <w:color w:val="44546A" w:themeColor="text2"/>
+                                    <w:spacing w:val="10"/>
+                                    <w:sz w:val="44"/>
+                                    <w:szCs w:val="36"/>
+                                  </w:rPr>
+                                  <w:t>:</w:t>
                                 </w:r>
                               </w:p>
                             </w:sdtContent>
@@ -432,7 +454,7 @@
                                     <w:sz w:val="94"/>
                                     <w:szCs w:val="94"/>
                                   </w:rPr>
-                                  <w:t>CoDE INSPECTION</w:t>
+                                  <w:t>design Document</w:t>
                                 </w:r>
                               </w:p>
                             </w:sdtContent>
@@ -2509,6 +2531,8 @@
               <w:fldChar w:fldCharType="end"/>
             </w:r>
           </w:hyperlink>
+          <w:bookmarkStart w:id="0" w:name="_GoBack"/>
+          <w:bookmarkEnd w:id="0"/>
         </w:p>
         <w:p>
           <w:pPr>
@@ -4841,12 +4865,12 @@
       <w:pPr>
         <w:pStyle w:val="Heading1"/>
       </w:pPr>
-      <w:bookmarkStart w:id="0" w:name="_Toc437037182"/>
+      <w:bookmarkStart w:id="1" w:name="_Toc437037182"/>
       <w:r>
         <w:lastRenderedPageBreak/>
         <w:t>Introduction</w:t>
       </w:r>
-      <w:bookmarkEnd w:id="0"/>
+      <w:bookmarkEnd w:id="1"/>
     </w:p>
     <w:p>
       <w:pPr>
@@ -4863,14 +4887,14 @@
           <w:rFonts w:cs="Arial"/>
         </w:rPr>
       </w:pPr>
-      <w:bookmarkStart w:id="1" w:name="_Toc437037183"/>
+      <w:bookmarkStart w:id="2" w:name="_Toc437037183"/>
       <w:r>
         <w:rPr>
           <w:rFonts w:cs="Arial"/>
         </w:rPr>
         <w:t>Purpose</w:t>
       </w:r>
-      <w:bookmarkEnd w:id="1"/>
+      <w:bookmarkEnd w:id="2"/>
     </w:p>
     <w:p>
       <w:pPr>
@@ -4972,7 +4996,7 @@
           <w:rFonts w:eastAsia="MS Mincho" w:cs="MS Mincho"/>
         </w:rPr>
       </w:pPr>
-      <w:bookmarkStart w:id="2" w:name="_Toc437037184"/>
+      <w:bookmarkStart w:id="3" w:name="_Toc437037184"/>
       <w:r>
         <w:rPr>
           <w:rFonts w:cs="Arial"/>
@@ -4986,7 +5010,7 @@
         <w:t>  </w:t>
       </w:r>
-      <w:bookmarkEnd w:id="2"/>
+      <w:bookmarkEnd w:id="3"/>
     </w:p>
     <w:p/>
     <w:p>
@@ -5136,7 +5160,7 @@
           <w:rFonts w:eastAsia="MS Mincho" w:cs="MS Mincho"/>
         </w:rPr>
       </w:pPr>
-      <w:bookmarkStart w:id="3" w:name="_Toc437037185"/>
+      <w:bookmarkStart w:id="4" w:name="_Toc437037185"/>
       <w:r>
         <w:rPr>
           <w:rFonts w:cs="Arial"/>
@@ -5150,18 +5174,18 @@
         <w:t>  </w:t>
       </w:r>
-      <w:bookmarkEnd w:id="3"/>
+      <w:bookmarkEnd w:id="4"/>
     </w:p>
     <w:p/>
     <w:p>
       <w:pPr>
         <w:pStyle w:val="Heading3"/>
       </w:pPr>
-      <w:bookmarkStart w:id="4" w:name="_Toc437037186"/>
+      <w:bookmarkStart w:id="5" w:name="_Toc437037186"/>
       <w:r>
         <w:t>Definitions</w:t>
       </w:r>
-      <w:bookmarkEnd w:id="4"/>
+      <w:bookmarkEnd w:id="5"/>
     </w:p>
     <w:p/>
     <w:p>
@@ -5399,11 +5423,11 @@
       <w:pPr>
         <w:pStyle w:val="Heading3"/>
       </w:pPr>
-      <w:bookmarkStart w:id="5" w:name="_Toc437037187"/>
+      <w:bookmarkStart w:id="6" w:name="_Toc437037187"/>
       <w:r>
         <w:t>Acronyms</w:t>
       </w:r>
-      <w:bookmarkEnd w:id="5"/>
+      <w:bookmarkEnd w:id="6"/>
     </w:p>
     <w:p/>
     <w:p>
@@ -5522,11 +5546,11 @@
       <w:pPr>
         <w:pStyle w:val="Heading3"/>
       </w:pPr>
-      <w:bookmarkStart w:id="6" w:name="_Toc437037188"/>
+      <w:bookmarkStart w:id="7" w:name="_Toc437037188"/>
       <w:r>
         <w:t>Abbreviations</w:t>
       </w:r>
-      <w:bookmarkEnd w:id="6"/>
+      <w:bookmarkEnd w:id="7"/>
     </w:p>
     <w:p/>
     <w:p>
@@ -5554,11 +5578,11 @@
       <w:pPr>
         <w:pStyle w:val="Heading3"/>
       </w:pPr>
-      <w:bookmarkStart w:id="7" w:name="_Toc437037189"/>
+      <w:bookmarkStart w:id="8" w:name="_Toc437037189"/>
       <w:r>
         <w:t>Reference documents</w:t>
       </w:r>
-      <w:bookmarkEnd w:id="7"/>
+      <w:bookmarkEnd w:id="8"/>
     </w:p>
     <w:p/>
     <w:p>
@@ -5780,11 +5804,11 @@
       <w:pPr>
         <w:pStyle w:val="Heading2"/>
       </w:pPr>
-      <w:bookmarkStart w:id="8" w:name="_Toc437037190"/>
+      <w:bookmarkStart w:id="9" w:name="_Toc437037190"/>
       <w:r>
         <w:t>Overview</w:t>
       </w:r>
-      <w:bookmarkEnd w:id="8"/>
+      <w:bookmarkEnd w:id="9"/>
       <w:r>
         <w:t xml:space="preserve"> </w:t>
       </w:r>
@@ -6084,14 +6108,14 @@
       <w:pPr>
         <w:pStyle w:val="Heading1"/>
       </w:pPr>
-      <w:bookmarkStart w:id="9" w:name="_Toc437037191"/>
+      <w:bookmarkStart w:id="10" w:name="_Toc437037191"/>
       <w:r>
         <w:t>Architectural</w:t>
       </w:r>
       <w:r>
         <w:t xml:space="preserve"> Design</w:t>
       </w:r>
-      <w:bookmarkEnd w:id="9"/>
+      <w:bookmarkEnd w:id="10"/>
       <w:r>
         <w:t xml:space="preserve"> </w:t>
       </w:r>
@@ -6101,11 +6125,11 @@
       <w:pPr>
         <w:pStyle w:val="Heading2"/>
       </w:pPr>
-      <w:bookmarkStart w:id="10" w:name="_Toc437037192"/>
+      <w:bookmarkStart w:id="11" w:name="_Toc437037192"/>
       <w:r>
         <w:t>Overview</w:t>
       </w:r>
-      <w:bookmarkEnd w:id="10"/>
+      <w:bookmarkEnd w:id="11"/>
     </w:p>
     <w:p>
       <w:pPr>
@@ -6285,11 +6309,11 @@
       <w:pPr>
         <w:pStyle w:val="Heading2"/>
       </w:pPr>
-      <w:bookmarkStart w:id="11" w:name="_Toc437037193"/>
+      <w:bookmarkStart w:id="12" w:name="_Toc437037193"/>
       <w:r>
         <w:t>Architectural Style and Patterns</w:t>
       </w:r>
-      <w:bookmarkEnd w:id="11"/>
+      <w:bookmarkEnd w:id="12"/>
     </w:p>
     <w:p>
       <w:pPr>
@@ -6497,11 +6521,11 @@
       <w:pPr>
         <w:pStyle w:val="Heading2"/>
       </w:pPr>
-      <w:bookmarkStart w:id="12" w:name="_Toc437037194"/>
+      <w:bookmarkStart w:id="13" w:name="_Toc437037194"/>
       <w:r>
         <w:t>High level components and their interaction</w:t>
       </w:r>
-      <w:bookmarkEnd w:id="12"/>
+      <w:bookmarkEnd w:id="13"/>
     </w:p>
     <w:p>
       <w:pPr>
@@ -6987,11 +7011,11 @@
       <w:pPr>
         <w:pStyle w:val="Heading2"/>
       </w:pPr>
-      <w:bookmarkStart w:id="13" w:name="_Toc437037195"/>
+      <w:bookmarkStart w:id="14" w:name="_Toc437037195"/>
       <w:r>
         <w:t>Component view</w:t>
       </w:r>
-      <w:bookmarkEnd w:id="13"/>
+      <w:bookmarkEnd w:id="14"/>
     </w:p>
     <w:p/>
     <w:p>
@@ -7046,14 +7070,14 @@
       <w:pPr>
         <w:pStyle w:val="Heading3"/>
       </w:pPr>
-      <w:bookmarkStart w:id="14" w:name="_Toc437037196"/>
+      <w:bookmarkStart w:id="15" w:name="_Toc437037196"/>
       <w:r>
         <w:t>Client</w:t>
       </w:r>
       <w:r>
         <w:t xml:space="preserve"> tier subcomponents</w:t>
       </w:r>
-      <w:bookmarkEnd w:id="14"/>
+      <w:bookmarkEnd w:id="15"/>
     </w:p>
     <w:p/>
     <w:p>
@@ -7193,11 +7217,11 @@
       <w:pPr>
         <w:pStyle w:val="Heading3"/>
       </w:pPr>
-      <w:bookmarkStart w:id="15" w:name="_Toc437037197"/>
+      <w:bookmarkStart w:id="16" w:name="_Toc437037197"/>
       <w:r>
         <w:t>Logic tier subcomponents</w:t>
       </w:r>
-      <w:bookmarkEnd w:id="15"/>
+      <w:bookmarkEnd w:id="16"/>
     </w:p>
     <w:p>
       <w:pPr>
@@ -7471,11 +7495,11 @@
       <w:pPr>
         <w:pStyle w:val="Heading3"/>
       </w:pPr>
-      <w:bookmarkStart w:id="16" w:name="_Toc437037198"/>
+      <w:bookmarkStart w:id="17" w:name="_Toc437037198"/>
       <w:r>
         <w:t>EIS tier subcomponents</w:t>
       </w:r>
-      <w:bookmarkEnd w:id="16"/>
+      <w:bookmarkEnd w:id="17"/>
       <w:r>
         <w:t xml:space="preserve"> </w:t>
       </w:r>
@@ -7532,12 +7556,12 @@
       <w:pPr>
         <w:pStyle w:val="Heading2"/>
       </w:pPr>
-      <w:bookmarkStart w:id="17" w:name="_Toc437037199"/>
+      <w:bookmarkStart w:id="18" w:name="_Toc437037199"/>
       <w:r>
         <w:lastRenderedPageBreak/>
         <w:t>Deployment View</w:t>
       </w:r>
-      <w:bookmarkEnd w:id="17"/>
+      <w:bookmarkEnd w:id="18"/>
     </w:p>
     <w:p/>
     <w:p>
@@ -7674,12 +7698,12 @@
       <w:pPr>
         <w:pStyle w:val="Heading2"/>
       </w:pPr>
-      <w:bookmarkStart w:id="18" w:name="_Toc437037200"/>
+      <w:bookmarkStart w:id="19" w:name="_Toc437037200"/>
       <w:r>
         <w:lastRenderedPageBreak/>
         <w:t>Runtime view</w:t>
       </w:r>
-      <w:bookmarkEnd w:id="18"/>
+      <w:bookmarkEnd w:id="19"/>
       <w:r>
         <w:t xml:space="preserve"> </w:t>
       </w:r>
@@ -7886,12 +7910,12 @@
       <w:pPr>
         <w:pStyle w:val="Heading3"/>
       </w:pPr>
-      <w:bookmarkStart w:id="19" w:name="_Toc437037201"/>
+      <w:bookmarkStart w:id="20" w:name="_Toc437037201"/>
       <w:r>
         <w:lastRenderedPageBreak/>
         <w:t>Users registration</w:t>
       </w:r>
-      <w:bookmarkEnd w:id="19"/>
+      <w:bookmarkEnd w:id="20"/>
     </w:p>
     <w:p/>
     <w:p>
@@ -7970,11 +7994,11 @@
       <w:pPr>
         <w:pStyle w:val="Heading3"/>
       </w:pPr>
-      <w:bookmarkStart w:id="20" w:name="_Toc437037202"/>
+      <w:bookmarkStart w:id="21" w:name="_Toc437037202"/>
       <w:r>
         <w:t>Log In</w:t>
       </w:r>
-      <w:bookmarkEnd w:id="20"/>
+      <w:bookmarkEnd w:id="21"/>
     </w:p>
     <w:p/>
     <w:p>
@@ -8062,12 +8086,12 @@
       <w:pPr>
         <w:pStyle w:val="Heading3"/>
       </w:pPr>
-      <w:bookmarkStart w:id="21" w:name="_Toc437037203"/>
+      <w:bookmarkStart w:id="22" w:name="_Toc437037203"/>
       <w:r>
         <w:lastRenderedPageBreak/>
         <w:t>Manage personal information</w:t>
       </w:r>
-      <w:bookmarkEnd w:id="21"/>
+      <w:bookmarkEnd w:id="22"/>
     </w:p>
     <w:p/>
     <w:p>
@@ -8150,11 +8174,11 @@
       <w:pPr>
         <w:pStyle w:val="Heading3"/>
       </w:pPr>
-      <w:bookmarkStart w:id="22" w:name="_Toc437037204"/>
+      <w:bookmarkStart w:id="23" w:name="_Toc437037204"/>
       <w:r>
         <w:t>Change driver status</w:t>
       </w:r>
-      <w:bookmarkEnd w:id="22"/>
+      <w:bookmarkEnd w:id="23"/>
       <w:r>
         <w:t xml:space="preserve"> </w:t>
       </w:r>
@@ -8240,12 +8264,12 @@
       <w:pPr>
         <w:pStyle w:val="Heading3"/>
       </w:pPr>
-      <w:bookmarkStart w:id="23" w:name="_Toc437037205"/>
+      <w:bookmarkStart w:id="24" w:name="_Toc437037205"/>
       <w:r>
         <w:lastRenderedPageBreak/>
         <w:t>Request a Taxi</w:t>
       </w:r>
-      <w:bookmarkEnd w:id="23"/>
+      <w:bookmarkEnd w:id="24"/>
     </w:p>
     <w:p/>
     <w:p>
@@ -8326,11 +8350,11 @@
       <w:pPr>
         <w:pStyle w:val="Heading3"/>
       </w:pPr>
-      <w:bookmarkStart w:id="24" w:name="_Toc437037206"/>
+      <w:bookmarkStart w:id="25" w:name="_Toc437037206"/>
       <w:r>
         <w:t>Searching passenger</w:t>
       </w:r>
-      <w:bookmarkEnd w:id="24"/>
+      <w:bookmarkEnd w:id="25"/>
     </w:p>
     <w:p/>
     <w:p>
@@ -8416,12 +8440,12 @@
       <w:pPr>
         <w:pStyle w:val="Heading3"/>
       </w:pPr>
-      <w:bookmarkStart w:id="25" w:name="_Toc437037207"/>
+      <w:bookmarkStart w:id="26" w:name="_Toc437037207"/>
       <w:r>
         <w:lastRenderedPageBreak/>
         <w:t>Notification about ride</w:t>
       </w:r>
-      <w:bookmarkEnd w:id="25"/>
+      <w:bookmarkEnd w:id="26"/>
     </w:p>
     <w:p/>
     <w:p>
@@ -8511,11 +8535,11 @@
       <w:pPr>
         <w:pStyle w:val="Heading2"/>
       </w:pPr>
-      <w:bookmarkStart w:id="26" w:name="_Toc437037208"/>
+      <w:bookmarkStart w:id="27" w:name="_Toc437037208"/>
       <w:r>
         <w:t>Component interfaces</w:t>
       </w:r>
-      <w:bookmarkEnd w:id="26"/>
+      <w:bookmarkEnd w:id="27"/>
     </w:p>
     <w:p>
       <w:pPr>
@@ -8751,12 +8775,12 @@
         <w:pStyle w:val="Heading1"/>
         <w:ind w:left="720" w:hanging="360"/>
       </w:pPr>
-      <w:bookmarkStart w:id="27" w:name="_Toc437037209"/>
+      <w:bookmarkStart w:id="28" w:name="_Toc437037209"/>
       <w:r>
         <w:lastRenderedPageBreak/>
         <w:t>Algorithm Design</w:t>
       </w:r>
-      <w:bookmarkEnd w:id="27"/>
+      <w:bookmarkEnd w:id="28"/>
     </w:p>
     <w:p/>
     <w:p>
@@ -8766,7 +8790,7 @@
           <w:b/>
         </w:rPr>
       </w:pPr>
-      <w:bookmarkStart w:id="28" w:name="_Toc437037210"/>
+      <w:bookmarkStart w:id="29" w:name="_Toc437037210"/>
       <w:r>
         <w:rPr>
           <w:b/>
@@ -8779,7 +8803,7 @@
         </w:rPr>
         <w:t>he city zones</w:t>
       </w:r>
-      <w:bookmarkEnd w:id="28"/>
+      <w:bookmarkEnd w:id="29"/>
     </w:p>
     <w:p/>
     <w:p>
@@ -9114,10 +9138,7 @@
       </w:r>
       <w:proofErr w:type="spellEnd"/>
       <w:r>
-        <w:t>]-2</w:t>
-      </w:r>
-      <w:r>
-        <w:t>) &amp;&amp;</w:t>
+        <w:t>]-2) &amp;&amp;</w:t>
       </w:r>
       <w:r>
         <w:t xml:space="preserve"> </w:t>
@@ -9224,8 +9245,6 @@
       <w:r>
         <w:t>return zone;</w:t>
       </w:r>
-      <w:bookmarkStart w:id="29" w:name="_GoBack"/>
-      <w:bookmarkEnd w:id="29"/>
     </w:p>
     <w:p>
       <w:pPr>
@@ -10011,7 +10030,7 @@
         <w:rStyle w:val="PageNumber"/>
         <w:noProof/>
       </w:rPr>
-      <w:t>- 16 -</w:t>
+      <w:t>- 2 -</w:t>
     </w:r>
     <w:r>
       <w:rPr>
@@ -13728,7 +13747,7 @@
 </file>
 
 <file path=customXml/itemProps2.xml><?xml version="1.0" encoding="utf-8"?>
-<ds:datastoreItem xmlns:ds="http://schemas.openxmlformats.org/officeDocument/2006/customXml" ds:itemID="{0CDB3446-D4DB-E54F-BAE7-9A339175511C}">
+<ds:datastoreItem xmlns:ds="http://schemas.openxmlformats.org/officeDocument/2006/customXml" ds:itemID="{B3CC8B59-B343-4641-AD43-BB9F1DD3EE76}">
   <ds:schemaRefs>
     <ds:schemaRef ds:uri="http://schemas.openxmlformats.org/officeDocument/2006/bibliography"/>
   </ds:schemaRefs>

</xml_diff>